<commit_message>
Traffic Crash New Graph
</commit_message>
<xml_diff>
--- a/SQL/HackerRank.docx
+++ b/SQL/HackerRank.docx
@@ -3841,7 +3841,7 @@
           <w:b/>
           <w:bCs/>
         </w:rPr>
-        <w:t>Solution: (INCOMPLETE)</w:t>
+        <w:t>Solution:</w:t>
       </w:r>
     </w:p>
     <w:p>
@@ -4942,6 +4942,1376 @@
           <w:rFonts w:ascii="Georgia Pro" w:hAnsi="Georgia Pro"/>
         </w:rPr>
       </w:pPr>
+    </w:p>
+    <w:p>
+      <w:pPr>
+        <w:rPr>
+          <w:rFonts w:ascii="Georgia Pro" w:hAnsi="Georgia Pro"/>
+          <w:b/>
+          <w:bCs/>
+        </w:rPr>
+      </w:pPr>
+      <w:r>
+        <w:rPr>
+          <w:rFonts w:ascii="Georgia Pro" w:hAnsi="Georgia Pro"/>
+          <w:b/>
+          <w:bCs/>
+        </w:rPr>
+        <w:lastRenderedPageBreak/>
+        <w:t>Challenges</w:t>
+      </w:r>
+      <w:r>
+        <w:rPr>
+          <w:rFonts w:ascii="Georgia Pro" w:hAnsi="Georgia Pro"/>
+          <w:b/>
+          <w:bCs/>
+        </w:rPr>
+        <w:t>:</w:t>
+      </w:r>
+    </w:p>
+    <w:p>
+      <w:pPr>
+        <w:rPr>
+          <w:rFonts w:ascii="Georgia Pro" w:hAnsi="Georgia Pro"/>
+        </w:rPr>
+      </w:pPr>
+      <w:r>
+        <w:rPr>
+          <w:rFonts w:ascii="Georgia Pro" w:hAnsi="Georgia Pro"/>
+        </w:rPr>
+        <w:t>Julia asked her students to create some coding challenges. Write a query to print the hacker_id, name, and the total number of challenges created by each student. Sort your results by the total number of challenges in descending order. If more than one student created the same number of challenges, then sort the result by hacker_id. If more than one student created the same number of challenges and the count is less than the maximum number of challenges created, then exclude those students from the result.</w:t>
+      </w:r>
+    </w:p>
+    <w:p>
+      <w:pPr>
+        <w:pStyle w:val="HTMLPreformatted"/>
+        <w:rPr>
+          <w:b/>
+          <w:bCs/>
+          <w:color w:val="000000"/>
+        </w:rPr>
+      </w:pPr>
+      <w:r>
+        <w:rPr>
+          <w:rStyle w:val="sqlkeyword"/>
+          <w:b/>
+          <w:bCs/>
+          <w:color w:val="0000AA"/>
+        </w:rPr>
+        <w:t>SELECT</w:t>
+      </w:r>
+      <w:r>
+        <w:rPr>
+          <w:b/>
+          <w:bCs/>
+          <w:color w:val="000000"/>
+        </w:rPr>
+        <w:t xml:space="preserve"> c</w:t>
+      </w:r>
+      <w:r>
+        <w:rPr>
+          <w:rStyle w:val="sqloperator"/>
+          <w:b/>
+          <w:bCs/>
+          <w:color w:val="777777"/>
+        </w:rPr>
+        <w:t>.</w:t>
+      </w:r>
+      <w:r>
+        <w:rPr>
+          <w:b/>
+          <w:bCs/>
+          <w:color w:val="000000"/>
+        </w:rPr>
+        <w:t>hacker_id</w:t>
+      </w:r>
+      <w:r>
+        <w:rPr>
+          <w:rStyle w:val="sqloperator"/>
+          <w:b/>
+          <w:bCs/>
+          <w:color w:val="777777"/>
+        </w:rPr>
+        <w:t>,</w:t>
+      </w:r>
+      <w:r>
+        <w:rPr>
+          <w:b/>
+          <w:bCs/>
+          <w:color w:val="000000"/>
+        </w:rPr>
+        <w:t xml:space="preserve"> h</w:t>
+      </w:r>
+      <w:r>
+        <w:rPr>
+          <w:rStyle w:val="sqloperator"/>
+          <w:b/>
+          <w:bCs/>
+          <w:color w:val="777777"/>
+        </w:rPr>
+        <w:t>.</w:t>
+      </w:r>
+      <w:r>
+        <w:rPr>
+          <w:b/>
+          <w:bCs/>
+          <w:color w:val="000000"/>
+        </w:rPr>
+        <w:t>name</w:t>
+      </w:r>
+      <w:r>
+        <w:rPr>
+          <w:rStyle w:val="sqloperator"/>
+          <w:b/>
+          <w:bCs/>
+          <w:color w:val="777777"/>
+        </w:rPr>
+        <w:t>,</w:t>
+      </w:r>
+      <w:r>
+        <w:rPr>
+          <w:b/>
+          <w:bCs/>
+          <w:color w:val="000000"/>
+        </w:rPr>
+        <w:t xml:space="preserve"> </w:t>
+      </w:r>
+      <w:r>
+        <w:rPr>
+          <w:rStyle w:val="sqlfunction"/>
+          <w:b/>
+          <w:bCs/>
+          <w:color w:val="AA00AA"/>
+        </w:rPr>
+        <w:t>COUNT</w:t>
+      </w:r>
+      <w:r>
+        <w:rPr>
+          <w:b/>
+          <w:bCs/>
+          <w:color w:val="000000"/>
+        </w:rPr>
+        <w:t>(c</w:t>
+      </w:r>
+      <w:r>
+        <w:rPr>
+          <w:rStyle w:val="sqloperator"/>
+          <w:b/>
+          <w:bCs/>
+          <w:color w:val="777777"/>
+        </w:rPr>
+        <w:t>.</w:t>
+      </w:r>
+      <w:r>
+        <w:rPr>
+          <w:b/>
+          <w:bCs/>
+          <w:color w:val="000000"/>
+        </w:rPr>
+        <w:t>challenge_id)</w:t>
+      </w:r>
+    </w:p>
+    <w:p>
+      <w:pPr>
+        <w:pStyle w:val="HTMLPreformatted"/>
+        <w:rPr>
+          <w:b/>
+          <w:bCs/>
+          <w:color w:val="000000"/>
+        </w:rPr>
+      </w:pPr>
+      <w:r>
+        <w:rPr>
+          <w:rStyle w:val="sqlkeyword"/>
+          <w:b/>
+          <w:bCs/>
+          <w:color w:val="0000AA"/>
+        </w:rPr>
+        <w:t>FROM</w:t>
+      </w:r>
+      <w:r>
+        <w:rPr>
+          <w:b/>
+          <w:bCs/>
+          <w:color w:val="000000"/>
+        </w:rPr>
+        <w:t xml:space="preserve"> Hackers </w:t>
+      </w:r>
+      <w:r>
+        <w:rPr>
+          <w:rStyle w:val="sqlkeyword"/>
+          <w:b/>
+          <w:bCs/>
+          <w:color w:val="0000AA"/>
+        </w:rPr>
+        <w:t>AS</w:t>
+      </w:r>
+      <w:r>
+        <w:rPr>
+          <w:b/>
+          <w:bCs/>
+          <w:color w:val="000000"/>
+        </w:rPr>
+        <w:t xml:space="preserve"> h </w:t>
+      </w:r>
+    </w:p>
+    <w:p>
+      <w:pPr>
+        <w:pStyle w:val="HTMLPreformatted"/>
+        <w:rPr>
+          <w:b/>
+          <w:bCs/>
+          <w:color w:val="000000"/>
+        </w:rPr>
+      </w:pPr>
+      <w:r>
+        <w:rPr>
+          <w:rStyle w:val="sqlkeyword"/>
+          <w:b/>
+          <w:bCs/>
+          <w:color w:val="0000AA"/>
+        </w:rPr>
+        <w:t>JOIN</w:t>
+      </w:r>
+      <w:r>
+        <w:rPr>
+          <w:b/>
+          <w:bCs/>
+          <w:color w:val="000000"/>
+        </w:rPr>
+        <w:t xml:space="preserve"> Challenges </w:t>
+      </w:r>
+      <w:r>
+        <w:rPr>
+          <w:rStyle w:val="sqlkeyword"/>
+          <w:b/>
+          <w:bCs/>
+          <w:color w:val="0000AA"/>
+        </w:rPr>
+        <w:t>AS</w:t>
+      </w:r>
+      <w:r>
+        <w:rPr>
+          <w:b/>
+          <w:bCs/>
+          <w:color w:val="000000"/>
+        </w:rPr>
+        <w:t xml:space="preserve"> c </w:t>
+      </w:r>
+      <w:r>
+        <w:rPr>
+          <w:rStyle w:val="sqlkeyword"/>
+          <w:b/>
+          <w:bCs/>
+          <w:color w:val="0000AA"/>
+        </w:rPr>
+        <w:t>ON</w:t>
+      </w:r>
+      <w:r>
+        <w:rPr>
+          <w:b/>
+          <w:bCs/>
+          <w:color w:val="000000"/>
+        </w:rPr>
+        <w:t xml:space="preserve"> h</w:t>
+      </w:r>
+      <w:r>
+        <w:rPr>
+          <w:rStyle w:val="sqloperator"/>
+          <w:b/>
+          <w:bCs/>
+          <w:color w:val="777777"/>
+        </w:rPr>
+        <w:t>.</w:t>
+      </w:r>
+      <w:r>
+        <w:rPr>
+          <w:b/>
+          <w:bCs/>
+          <w:color w:val="000000"/>
+        </w:rPr>
+        <w:t xml:space="preserve">hacker_id </w:t>
+      </w:r>
+      <w:r>
+        <w:rPr>
+          <w:rStyle w:val="sqloperator"/>
+          <w:b/>
+          <w:bCs/>
+          <w:color w:val="777777"/>
+        </w:rPr>
+        <w:t>=</w:t>
+      </w:r>
+      <w:r>
+        <w:rPr>
+          <w:b/>
+          <w:bCs/>
+          <w:color w:val="000000"/>
+        </w:rPr>
+        <w:t xml:space="preserve"> c</w:t>
+      </w:r>
+      <w:r>
+        <w:rPr>
+          <w:rStyle w:val="sqloperator"/>
+          <w:b/>
+          <w:bCs/>
+          <w:color w:val="777777"/>
+        </w:rPr>
+        <w:t>.</w:t>
+      </w:r>
+      <w:r>
+        <w:rPr>
+          <w:b/>
+          <w:bCs/>
+          <w:color w:val="000000"/>
+        </w:rPr>
+        <w:t>hacker_id</w:t>
+      </w:r>
+    </w:p>
+    <w:p>
+      <w:pPr>
+        <w:pStyle w:val="HTMLPreformatted"/>
+        <w:rPr>
+          <w:b/>
+          <w:bCs/>
+          <w:color w:val="000000"/>
+        </w:rPr>
+      </w:pPr>
+      <w:r>
+        <w:rPr>
+          <w:rStyle w:val="sqlkeyword"/>
+          <w:b/>
+          <w:bCs/>
+          <w:color w:val="0000AA"/>
+        </w:rPr>
+        <w:t>GROUP</w:t>
+      </w:r>
+      <w:r>
+        <w:rPr>
+          <w:b/>
+          <w:bCs/>
+          <w:color w:val="000000"/>
+        </w:rPr>
+        <w:t xml:space="preserve"> </w:t>
+      </w:r>
+      <w:r>
+        <w:rPr>
+          <w:rStyle w:val="sqlkeyword"/>
+          <w:b/>
+          <w:bCs/>
+          <w:color w:val="0000AA"/>
+        </w:rPr>
+        <w:t>BY</w:t>
+      </w:r>
+      <w:r>
+        <w:rPr>
+          <w:b/>
+          <w:bCs/>
+          <w:color w:val="000000"/>
+        </w:rPr>
+        <w:t xml:space="preserve"> c</w:t>
+      </w:r>
+      <w:r>
+        <w:rPr>
+          <w:rStyle w:val="sqloperator"/>
+          <w:b/>
+          <w:bCs/>
+          <w:color w:val="777777"/>
+        </w:rPr>
+        <w:t>.</w:t>
+      </w:r>
+      <w:r>
+        <w:rPr>
+          <w:b/>
+          <w:bCs/>
+          <w:color w:val="000000"/>
+        </w:rPr>
+        <w:t>hacker_id</w:t>
+      </w:r>
+      <w:r>
+        <w:rPr>
+          <w:rStyle w:val="sqloperator"/>
+          <w:b/>
+          <w:bCs/>
+          <w:color w:val="777777"/>
+        </w:rPr>
+        <w:t>,</w:t>
+      </w:r>
+      <w:r>
+        <w:rPr>
+          <w:b/>
+          <w:bCs/>
+          <w:color w:val="000000"/>
+        </w:rPr>
+        <w:t xml:space="preserve"> h</w:t>
+      </w:r>
+      <w:r>
+        <w:rPr>
+          <w:rStyle w:val="sqloperator"/>
+          <w:b/>
+          <w:bCs/>
+          <w:color w:val="777777"/>
+        </w:rPr>
+        <w:t>.</w:t>
+      </w:r>
+      <w:r>
+        <w:rPr>
+          <w:b/>
+          <w:bCs/>
+          <w:color w:val="000000"/>
+        </w:rPr>
+        <w:t xml:space="preserve">name </w:t>
+      </w:r>
+    </w:p>
+    <w:p>
+      <w:pPr>
+        <w:pStyle w:val="HTMLPreformatted"/>
+        <w:rPr>
+          <w:b/>
+          <w:bCs/>
+          <w:color w:val="000000"/>
+        </w:rPr>
+      </w:pPr>
+      <w:r>
+        <w:rPr>
+          <w:rStyle w:val="sqlkeyword"/>
+          <w:b/>
+          <w:bCs/>
+          <w:color w:val="0000AA"/>
+        </w:rPr>
+        <w:t>HAVING</w:t>
+      </w:r>
+    </w:p>
+    <w:p>
+      <w:pPr>
+        <w:pStyle w:val="HTMLPreformatted"/>
+        <w:rPr>
+          <w:b/>
+          <w:bCs/>
+          <w:color w:val="000000"/>
+        </w:rPr>
+      </w:pPr>
+      <w:r>
+        <w:rPr>
+          <w:b/>
+          <w:bCs/>
+          <w:color w:val="000000"/>
+        </w:rPr>
+        <w:t xml:space="preserve">    </w:t>
+      </w:r>
+      <w:r>
+        <w:rPr>
+          <w:rStyle w:val="sqlfunction"/>
+          <w:b/>
+          <w:bCs/>
+          <w:color w:val="AA00AA"/>
+        </w:rPr>
+        <w:t>COUNT</w:t>
+      </w:r>
+      <w:r>
+        <w:rPr>
+          <w:b/>
+          <w:bCs/>
+          <w:color w:val="000000"/>
+        </w:rPr>
+        <w:t>(c</w:t>
+      </w:r>
+      <w:r>
+        <w:rPr>
+          <w:rStyle w:val="sqloperator"/>
+          <w:b/>
+          <w:bCs/>
+          <w:color w:val="777777"/>
+        </w:rPr>
+        <w:t>.</w:t>
+      </w:r>
+      <w:r>
+        <w:rPr>
+          <w:b/>
+          <w:bCs/>
+          <w:color w:val="000000"/>
+        </w:rPr>
+        <w:t xml:space="preserve">challenge_id) </w:t>
+      </w:r>
+      <w:r>
+        <w:rPr>
+          <w:rStyle w:val="sqloperator"/>
+          <w:b/>
+          <w:bCs/>
+          <w:color w:val="777777"/>
+        </w:rPr>
+        <w:t>=</w:t>
+      </w:r>
+      <w:r>
+        <w:rPr>
+          <w:b/>
+          <w:bCs/>
+          <w:color w:val="000000"/>
+        </w:rPr>
+        <w:t xml:space="preserve"> (</w:t>
+      </w:r>
+      <w:r>
+        <w:rPr>
+          <w:rStyle w:val="sqlkeyword"/>
+          <w:b/>
+          <w:bCs/>
+          <w:color w:val="0000AA"/>
+        </w:rPr>
+        <w:t>SELECT</w:t>
+      </w:r>
+      <w:r>
+        <w:rPr>
+          <w:b/>
+          <w:bCs/>
+          <w:color w:val="000000"/>
+        </w:rPr>
+        <w:t xml:space="preserve"> </w:t>
+      </w:r>
+      <w:r>
+        <w:rPr>
+          <w:rStyle w:val="sqlkeyword"/>
+          <w:b/>
+          <w:bCs/>
+          <w:color w:val="0000AA"/>
+        </w:rPr>
+        <w:t>TOP</w:t>
+      </w:r>
+      <w:r>
+        <w:rPr>
+          <w:b/>
+          <w:bCs/>
+          <w:color w:val="000000"/>
+        </w:rPr>
+        <w:t xml:space="preserve"> 1 </w:t>
+      </w:r>
+      <w:r>
+        <w:rPr>
+          <w:rStyle w:val="sqlfunction"/>
+          <w:b/>
+          <w:bCs/>
+          <w:color w:val="AA00AA"/>
+        </w:rPr>
+        <w:t>COUNT</w:t>
+      </w:r>
+      <w:r>
+        <w:rPr>
+          <w:b/>
+          <w:bCs/>
+          <w:color w:val="000000"/>
+        </w:rPr>
+        <w:t>(c1</w:t>
+      </w:r>
+      <w:r>
+        <w:rPr>
+          <w:rStyle w:val="sqloperator"/>
+          <w:b/>
+          <w:bCs/>
+          <w:color w:val="777777"/>
+        </w:rPr>
+        <w:t>.</w:t>
+      </w:r>
+      <w:r>
+        <w:rPr>
+          <w:b/>
+          <w:bCs/>
+          <w:color w:val="000000"/>
+        </w:rPr>
+        <w:t xml:space="preserve">challenge_id) </w:t>
+      </w:r>
+    </w:p>
+    <w:p>
+      <w:pPr>
+        <w:pStyle w:val="HTMLPreformatted"/>
+        <w:rPr>
+          <w:b/>
+          <w:bCs/>
+          <w:color w:val="000000"/>
+        </w:rPr>
+      </w:pPr>
+      <w:r>
+        <w:rPr>
+          <w:b/>
+          <w:bCs/>
+          <w:color w:val="000000"/>
+        </w:rPr>
+        <w:t xml:space="preserve">           </w:t>
+      </w:r>
+      <w:r>
+        <w:rPr>
+          <w:rStyle w:val="sqlkeyword"/>
+          <w:b/>
+          <w:bCs/>
+          <w:color w:val="0000AA"/>
+        </w:rPr>
+        <w:t>FROM</w:t>
+      </w:r>
+      <w:r>
+        <w:rPr>
+          <w:b/>
+          <w:bCs/>
+          <w:color w:val="000000"/>
+        </w:rPr>
+        <w:t xml:space="preserve"> Challenges </w:t>
+      </w:r>
+      <w:r>
+        <w:rPr>
+          <w:rStyle w:val="sqlkeyword"/>
+          <w:b/>
+          <w:bCs/>
+          <w:color w:val="0000AA"/>
+        </w:rPr>
+        <w:t>AS</w:t>
+      </w:r>
+      <w:r>
+        <w:rPr>
+          <w:b/>
+          <w:bCs/>
+          <w:color w:val="000000"/>
+        </w:rPr>
+        <w:t xml:space="preserve"> c1 </w:t>
+      </w:r>
+    </w:p>
+    <w:p>
+      <w:pPr>
+        <w:pStyle w:val="HTMLPreformatted"/>
+        <w:rPr>
+          <w:b/>
+          <w:bCs/>
+          <w:color w:val="000000"/>
+        </w:rPr>
+      </w:pPr>
+      <w:r>
+        <w:rPr>
+          <w:b/>
+          <w:bCs/>
+          <w:color w:val="000000"/>
+        </w:rPr>
+        <w:t xml:space="preserve">           </w:t>
+      </w:r>
+      <w:r>
+        <w:rPr>
+          <w:rStyle w:val="sqlkeyword"/>
+          <w:b/>
+          <w:bCs/>
+          <w:color w:val="0000AA"/>
+        </w:rPr>
+        <w:t>GROUP</w:t>
+      </w:r>
+      <w:r>
+        <w:rPr>
+          <w:b/>
+          <w:bCs/>
+          <w:color w:val="000000"/>
+        </w:rPr>
+        <w:t xml:space="preserve"> </w:t>
+      </w:r>
+      <w:r>
+        <w:rPr>
+          <w:rStyle w:val="sqlkeyword"/>
+          <w:b/>
+          <w:bCs/>
+          <w:color w:val="0000AA"/>
+        </w:rPr>
+        <w:t>BY</w:t>
+      </w:r>
+      <w:r>
+        <w:rPr>
+          <w:b/>
+          <w:bCs/>
+          <w:color w:val="000000"/>
+        </w:rPr>
+        <w:t xml:space="preserve"> c1</w:t>
+      </w:r>
+      <w:r>
+        <w:rPr>
+          <w:rStyle w:val="sqloperator"/>
+          <w:b/>
+          <w:bCs/>
+          <w:color w:val="777777"/>
+        </w:rPr>
+        <w:t>.</w:t>
+      </w:r>
+      <w:r>
+        <w:rPr>
+          <w:b/>
+          <w:bCs/>
+          <w:color w:val="000000"/>
+        </w:rPr>
+        <w:t xml:space="preserve">hacker_id </w:t>
+      </w:r>
+    </w:p>
+    <w:p>
+      <w:pPr>
+        <w:pStyle w:val="HTMLPreformatted"/>
+        <w:rPr>
+          <w:b/>
+          <w:bCs/>
+          <w:color w:val="000000"/>
+        </w:rPr>
+      </w:pPr>
+      <w:r>
+        <w:rPr>
+          <w:b/>
+          <w:bCs/>
+          <w:color w:val="000000"/>
+        </w:rPr>
+        <w:t xml:space="preserve">           </w:t>
+      </w:r>
+      <w:r>
+        <w:rPr>
+          <w:rStyle w:val="sqlkeyword"/>
+          <w:b/>
+          <w:bCs/>
+          <w:color w:val="0000AA"/>
+        </w:rPr>
+        <w:t>ORDER</w:t>
+      </w:r>
+      <w:r>
+        <w:rPr>
+          <w:b/>
+          <w:bCs/>
+          <w:color w:val="000000"/>
+        </w:rPr>
+        <w:t xml:space="preserve"> </w:t>
+      </w:r>
+      <w:r>
+        <w:rPr>
+          <w:rStyle w:val="sqlkeyword"/>
+          <w:b/>
+          <w:bCs/>
+          <w:color w:val="0000AA"/>
+        </w:rPr>
+        <w:t>BY</w:t>
+      </w:r>
+      <w:r>
+        <w:rPr>
+          <w:b/>
+          <w:bCs/>
+          <w:color w:val="000000"/>
+        </w:rPr>
+        <w:t xml:space="preserve"> </w:t>
+      </w:r>
+      <w:r>
+        <w:rPr>
+          <w:rStyle w:val="sqlfunction"/>
+          <w:b/>
+          <w:bCs/>
+          <w:color w:val="AA00AA"/>
+        </w:rPr>
+        <w:t>COUNT</w:t>
+      </w:r>
+      <w:r>
+        <w:rPr>
+          <w:b/>
+          <w:bCs/>
+          <w:color w:val="000000"/>
+        </w:rPr>
+        <w:t>(</w:t>
+      </w:r>
+      <w:r>
+        <w:rPr>
+          <w:rStyle w:val="sqloperator"/>
+          <w:b/>
+          <w:bCs/>
+          <w:color w:val="777777"/>
+        </w:rPr>
+        <w:t>*</w:t>
+      </w:r>
+      <w:r>
+        <w:rPr>
+          <w:b/>
+          <w:bCs/>
+          <w:color w:val="000000"/>
+        </w:rPr>
+        <w:t xml:space="preserve">) </w:t>
+      </w:r>
+      <w:r>
+        <w:rPr>
+          <w:rStyle w:val="sqlkeyword"/>
+          <w:b/>
+          <w:bCs/>
+          <w:color w:val="0000AA"/>
+        </w:rPr>
+        <w:t>DESC</w:t>
+      </w:r>
+      <w:r>
+        <w:rPr>
+          <w:b/>
+          <w:bCs/>
+          <w:color w:val="000000"/>
+        </w:rPr>
+        <w:t xml:space="preserve">) </w:t>
+      </w:r>
+      <w:r>
+        <w:rPr>
+          <w:rStyle w:val="sqloperator"/>
+          <w:b/>
+          <w:bCs/>
+          <w:color w:val="777777"/>
+        </w:rPr>
+        <w:t>OR</w:t>
+      </w:r>
+    </w:p>
+    <w:p>
+      <w:pPr>
+        <w:pStyle w:val="HTMLPreformatted"/>
+        <w:rPr>
+          <w:b/>
+          <w:bCs/>
+          <w:color w:val="000000"/>
+        </w:rPr>
+      </w:pPr>
+      <w:r>
+        <w:rPr>
+          <w:b/>
+          <w:bCs/>
+          <w:color w:val="000000"/>
+        </w:rPr>
+        <w:t xml:space="preserve">    </w:t>
+      </w:r>
+      <w:r>
+        <w:rPr>
+          <w:rStyle w:val="sqloperator"/>
+          <w:b/>
+          <w:bCs/>
+          <w:color w:val="777777"/>
+        </w:rPr>
+        <w:t>NOT</w:t>
+      </w:r>
+      <w:r>
+        <w:rPr>
+          <w:b/>
+          <w:bCs/>
+          <w:color w:val="000000"/>
+        </w:rPr>
+        <w:t xml:space="preserve"> </w:t>
+      </w:r>
+      <w:r>
+        <w:rPr>
+          <w:rStyle w:val="sqloperator"/>
+          <w:b/>
+          <w:bCs/>
+          <w:color w:val="777777"/>
+        </w:rPr>
+        <w:t>EXISTS</w:t>
+      </w:r>
+      <w:r>
+        <w:rPr>
+          <w:b/>
+          <w:bCs/>
+          <w:color w:val="000000"/>
+        </w:rPr>
+        <w:t xml:space="preserve"> (</w:t>
+      </w:r>
+    </w:p>
+    <w:p>
+      <w:pPr>
+        <w:pStyle w:val="HTMLPreformatted"/>
+        <w:rPr>
+          <w:b/>
+          <w:bCs/>
+          <w:color w:val="000000"/>
+        </w:rPr>
+      </w:pPr>
+      <w:r>
+        <w:rPr>
+          <w:b/>
+          <w:bCs/>
+          <w:color w:val="000000"/>
+        </w:rPr>
+        <w:t xml:space="preserve">        </w:t>
+      </w:r>
+      <w:r>
+        <w:rPr>
+          <w:rStyle w:val="sqlkeyword"/>
+          <w:b/>
+          <w:bCs/>
+          <w:color w:val="0000AA"/>
+        </w:rPr>
+        <w:t>SELECT</w:t>
+      </w:r>
+      <w:r>
+        <w:rPr>
+          <w:b/>
+          <w:bCs/>
+          <w:color w:val="000000"/>
+        </w:rPr>
+        <w:t xml:space="preserve"> 1 </w:t>
+      </w:r>
+    </w:p>
+    <w:p>
+      <w:pPr>
+        <w:pStyle w:val="HTMLPreformatted"/>
+        <w:rPr>
+          <w:b/>
+          <w:bCs/>
+          <w:color w:val="000000"/>
+        </w:rPr>
+      </w:pPr>
+      <w:r>
+        <w:rPr>
+          <w:b/>
+          <w:bCs/>
+          <w:color w:val="000000"/>
+        </w:rPr>
+        <w:t xml:space="preserve">        </w:t>
+      </w:r>
+      <w:r>
+        <w:rPr>
+          <w:rStyle w:val="sqlkeyword"/>
+          <w:b/>
+          <w:bCs/>
+          <w:color w:val="0000AA"/>
+        </w:rPr>
+        <w:t>FROM</w:t>
+      </w:r>
+      <w:r>
+        <w:rPr>
+          <w:b/>
+          <w:bCs/>
+          <w:color w:val="000000"/>
+        </w:rPr>
+        <w:t xml:space="preserve"> Challenges </w:t>
+      </w:r>
+      <w:r>
+        <w:rPr>
+          <w:rStyle w:val="sqlkeyword"/>
+          <w:b/>
+          <w:bCs/>
+          <w:color w:val="0000AA"/>
+        </w:rPr>
+        <w:t>AS</w:t>
+      </w:r>
+      <w:r>
+        <w:rPr>
+          <w:b/>
+          <w:bCs/>
+          <w:color w:val="000000"/>
+        </w:rPr>
+        <w:t xml:space="preserve"> c2 </w:t>
+      </w:r>
+    </w:p>
+    <w:p>
+      <w:pPr>
+        <w:pStyle w:val="HTMLPreformatted"/>
+        <w:rPr>
+          <w:b/>
+          <w:bCs/>
+          <w:color w:val="000000"/>
+        </w:rPr>
+      </w:pPr>
+      <w:r>
+        <w:rPr>
+          <w:b/>
+          <w:bCs/>
+          <w:color w:val="000000"/>
+        </w:rPr>
+        <w:t xml:space="preserve">        </w:t>
+      </w:r>
+      <w:r>
+        <w:rPr>
+          <w:rStyle w:val="sqlkeyword"/>
+          <w:b/>
+          <w:bCs/>
+          <w:color w:val="0000AA"/>
+        </w:rPr>
+        <w:t>WHERE</w:t>
+      </w:r>
+      <w:r>
+        <w:rPr>
+          <w:b/>
+          <w:bCs/>
+          <w:color w:val="000000"/>
+        </w:rPr>
+        <w:t xml:space="preserve"> c2</w:t>
+      </w:r>
+      <w:r>
+        <w:rPr>
+          <w:rStyle w:val="sqloperator"/>
+          <w:b/>
+          <w:bCs/>
+          <w:color w:val="777777"/>
+        </w:rPr>
+        <w:t>.</w:t>
+      </w:r>
+      <w:r>
+        <w:rPr>
+          <w:b/>
+          <w:bCs/>
+          <w:color w:val="000000"/>
+        </w:rPr>
+        <w:t xml:space="preserve">hacker_id </w:t>
+      </w:r>
+      <w:r>
+        <w:rPr>
+          <w:rStyle w:val="sqloperator"/>
+          <w:b/>
+          <w:bCs/>
+          <w:color w:val="777777"/>
+        </w:rPr>
+        <w:t>&lt;&gt;</w:t>
+      </w:r>
+      <w:r>
+        <w:rPr>
+          <w:b/>
+          <w:bCs/>
+          <w:color w:val="000000"/>
+        </w:rPr>
+        <w:t xml:space="preserve"> c</w:t>
+      </w:r>
+      <w:r>
+        <w:rPr>
+          <w:rStyle w:val="sqloperator"/>
+          <w:b/>
+          <w:bCs/>
+          <w:color w:val="777777"/>
+        </w:rPr>
+        <w:t>.</w:t>
+      </w:r>
+      <w:r>
+        <w:rPr>
+          <w:b/>
+          <w:bCs/>
+          <w:color w:val="000000"/>
+        </w:rPr>
+        <w:t xml:space="preserve">hacker_id </w:t>
+      </w:r>
+    </w:p>
+    <w:p>
+      <w:pPr>
+        <w:pStyle w:val="HTMLPreformatted"/>
+        <w:rPr>
+          <w:b/>
+          <w:bCs/>
+          <w:color w:val="000000"/>
+        </w:rPr>
+      </w:pPr>
+      <w:r>
+        <w:rPr>
+          <w:b/>
+          <w:bCs/>
+          <w:color w:val="000000"/>
+        </w:rPr>
+        <w:t xml:space="preserve">        </w:t>
+      </w:r>
+      <w:r>
+        <w:rPr>
+          <w:rStyle w:val="sqlkeyword"/>
+          <w:b/>
+          <w:bCs/>
+          <w:color w:val="0000AA"/>
+        </w:rPr>
+        <w:t>GROUP</w:t>
+      </w:r>
+      <w:r>
+        <w:rPr>
+          <w:b/>
+          <w:bCs/>
+          <w:color w:val="000000"/>
+        </w:rPr>
+        <w:t xml:space="preserve"> </w:t>
+      </w:r>
+      <w:r>
+        <w:rPr>
+          <w:rStyle w:val="sqlkeyword"/>
+          <w:b/>
+          <w:bCs/>
+          <w:color w:val="0000AA"/>
+        </w:rPr>
+        <w:t>BY</w:t>
+      </w:r>
+      <w:r>
+        <w:rPr>
+          <w:b/>
+          <w:bCs/>
+          <w:color w:val="000000"/>
+        </w:rPr>
+        <w:t xml:space="preserve"> c2</w:t>
+      </w:r>
+      <w:r>
+        <w:rPr>
+          <w:rStyle w:val="sqloperator"/>
+          <w:b/>
+          <w:bCs/>
+          <w:color w:val="777777"/>
+        </w:rPr>
+        <w:t>.</w:t>
+      </w:r>
+      <w:r>
+        <w:rPr>
+          <w:b/>
+          <w:bCs/>
+          <w:color w:val="000000"/>
+        </w:rPr>
+        <w:t xml:space="preserve">hacker_id </w:t>
+      </w:r>
+    </w:p>
+    <w:p>
+      <w:pPr>
+        <w:pStyle w:val="HTMLPreformatted"/>
+        <w:rPr>
+          <w:b/>
+          <w:bCs/>
+          <w:color w:val="000000"/>
+        </w:rPr>
+      </w:pPr>
+      <w:r>
+        <w:rPr>
+          <w:b/>
+          <w:bCs/>
+          <w:color w:val="000000"/>
+        </w:rPr>
+        <w:t xml:space="preserve">        </w:t>
+      </w:r>
+      <w:r>
+        <w:rPr>
+          <w:rStyle w:val="sqlkeyword"/>
+          <w:b/>
+          <w:bCs/>
+          <w:color w:val="0000AA"/>
+        </w:rPr>
+        <w:t>HAVING</w:t>
+      </w:r>
+      <w:r>
+        <w:rPr>
+          <w:b/>
+          <w:bCs/>
+          <w:color w:val="000000"/>
+        </w:rPr>
+        <w:t xml:space="preserve"> </w:t>
+      </w:r>
+      <w:r>
+        <w:rPr>
+          <w:rStyle w:val="sqlfunction"/>
+          <w:b/>
+          <w:bCs/>
+          <w:color w:val="AA00AA"/>
+        </w:rPr>
+        <w:t>COUNT</w:t>
+      </w:r>
+      <w:r>
+        <w:rPr>
+          <w:b/>
+          <w:bCs/>
+          <w:color w:val="000000"/>
+        </w:rPr>
+        <w:t>(c2</w:t>
+      </w:r>
+      <w:r>
+        <w:rPr>
+          <w:rStyle w:val="sqloperator"/>
+          <w:b/>
+          <w:bCs/>
+          <w:color w:val="777777"/>
+        </w:rPr>
+        <w:t>.</w:t>
+      </w:r>
+      <w:r>
+        <w:rPr>
+          <w:b/>
+          <w:bCs/>
+          <w:color w:val="000000"/>
+        </w:rPr>
+        <w:t xml:space="preserve">challenge_id) </w:t>
+      </w:r>
+      <w:r>
+        <w:rPr>
+          <w:rStyle w:val="sqloperator"/>
+          <w:b/>
+          <w:bCs/>
+          <w:color w:val="777777"/>
+        </w:rPr>
+        <w:t>=</w:t>
+      </w:r>
+      <w:r>
+        <w:rPr>
+          <w:b/>
+          <w:bCs/>
+          <w:color w:val="000000"/>
+        </w:rPr>
+        <w:t xml:space="preserve"> </w:t>
+      </w:r>
+      <w:r>
+        <w:rPr>
+          <w:rStyle w:val="sqlfunction"/>
+          <w:b/>
+          <w:bCs/>
+          <w:color w:val="AA00AA"/>
+        </w:rPr>
+        <w:t>COUNT</w:t>
+      </w:r>
+      <w:r>
+        <w:rPr>
+          <w:b/>
+          <w:bCs/>
+          <w:color w:val="000000"/>
+        </w:rPr>
+        <w:t>(c</w:t>
+      </w:r>
+      <w:r>
+        <w:rPr>
+          <w:rStyle w:val="sqloperator"/>
+          <w:b/>
+          <w:bCs/>
+          <w:color w:val="777777"/>
+        </w:rPr>
+        <w:t>.</w:t>
+      </w:r>
+      <w:r>
+        <w:rPr>
+          <w:b/>
+          <w:bCs/>
+          <w:color w:val="000000"/>
+        </w:rPr>
+        <w:t>challenge_id)</w:t>
+      </w:r>
+    </w:p>
+    <w:p>
+      <w:pPr>
+        <w:pStyle w:val="HTMLPreformatted"/>
+        <w:rPr>
+          <w:b/>
+          <w:bCs/>
+          <w:color w:val="000000"/>
+        </w:rPr>
+      </w:pPr>
+      <w:r>
+        <w:rPr>
+          <w:b/>
+          <w:bCs/>
+          <w:color w:val="000000"/>
+        </w:rPr>
+        <w:t xml:space="preserve">    )</w:t>
+      </w:r>
+    </w:p>
+    <w:p>
+      <w:pPr>
+        <w:pStyle w:val="HTMLPreformatted"/>
+        <w:rPr>
+          <w:b/>
+          <w:bCs/>
+          <w:color w:val="000000"/>
+        </w:rPr>
+      </w:pPr>
+      <w:r>
+        <w:rPr>
+          <w:rStyle w:val="sqlkeyword"/>
+          <w:b/>
+          <w:bCs/>
+          <w:color w:val="0000AA"/>
+        </w:rPr>
+        <w:t>ORDER</w:t>
+      </w:r>
+      <w:r>
+        <w:rPr>
+          <w:b/>
+          <w:bCs/>
+          <w:color w:val="000000"/>
+        </w:rPr>
+        <w:t xml:space="preserve"> </w:t>
+      </w:r>
+      <w:r>
+        <w:rPr>
+          <w:rStyle w:val="sqlkeyword"/>
+          <w:b/>
+          <w:bCs/>
+          <w:color w:val="0000AA"/>
+        </w:rPr>
+        <w:t>BY</w:t>
+      </w:r>
+      <w:r>
+        <w:rPr>
+          <w:b/>
+          <w:bCs/>
+          <w:color w:val="000000"/>
+        </w:rPr>
+        <w:t xml:space="preserve"> </w:t>
+      </w:r>
+      <w:r>
+        <w:rPr>
+          <w:rStyle w:val="sqlfunction"/>
+          <w:b/>
+          <w:bCs/>
+          <w:color w:val="AA00AA"/>
+        </w:rPr>
+        <w:t>COUNT</w:t>
+      </w:r>
+      <w:r>
+        <w:rPr>
+          <w:b/>
+          <w:bCs/>
+          <w:color w:val="000000"/>
+        </w:rPr>
+        <w:t>(c</w:t>
+      </w:r>
+      <w:r>
+        <w:rPr>
+          <w:rStyle w:val="sqloperator"/>
+          <w:b/>
+          <w:bCs/>
+          <w:color w:val="777777"/>
+        </w:rPr>
+        <w:t>.</w:t>
+      </w:r>
+      <w:r>
+        <w:rPr>
+          <w:b/>
+          <w:bCs/>
+          <w:color w:val="000000"/>
+        </w:rPr>
+        <w:t xml:space="preserve">challenge_id) </w:t>
+      </w:r>
+      <w:r>
+        <w:rPr>
+          <w:rStyle w:val="sqlkeyword"/>
+          <w:b/>
+          <w:bCs/>
+          <w:color w:val="0000AA"/>
+        </w:rPr>
+        <w:t>DESC</w:t>
+      </w:r>
+      <w:r>
+        <w:rPr>
+          <w:rStyle w:val="sqloperator"/>
+          <w:b/>
+          <w:bCs/>
+          <w:color w:val="777777"/>
+        </w:rPr>
+        <w:t>,</w:t>
+      </w:r>
+      <w:r>
+        <w:rPr>
+          <w:b/>
+          <w:bCs/>
+          <w:color w:val="000000"/>
+        </w:rPr>
+        <w:t xml:space="preserve"> c</w:t>
+      </w:r>
+      <w:r>
+        <w:rPr>
+          <w:rStyle w:val="sqloperator"/>
+          <w:b/>
+          <w:bCs/>
+          <w:color w:val="777777"/>
+        </w:rPr>
+        <w:t>.</w:t>
+      </w:r>
+      <w:r>
+        <w:rPr>
+          <w:b/>
+          <w:bCs/>
+          <w:color w:val="000000"/>
+        </w:rPr>
+        <w:t>hacker_id</w:t>
+      </w:r>
+      <w:r>
+        <w:rPr>
+          <w:rStyle w:val="sqloperator"/>
+          <w:b/>
+          <w:bCs/>
+          <w:color w:val="777777"/>
+        </w:rPr>
+        <w:t>;</w:t>
+      </w:r>
     </w:p>
     <w:p>
       <w:pPr>

</xml_diff>